<commit_message>
Cal tank sheet revision
</commit_message>
<xml_diff>
--- a/Guide to Amos.docx
+++ b/Guide to Amos.docx
@@ -81,8 +81,18 @@
           <w:b/>
           <w:sz w:val="36"/>
         </w:rPr>
-        <w:t>/T’Pol</w:t>
-      </w:r>
+        <w:t>/</w:t>
+      </w:r>
+      <w:proofErr w:type="spellStart"/>
+      <w:r>
+        <w:rPr>
+          <w:rFonts w:ascii="Cambria" w:hAnsi="Cambria"/>
+          <w:b/>
+          <w:sz w:val="36"/>
+        </w:rPr>
+        <w:t>T’Pol</w:t>
+      </w:r>
+      <w:proofErr w:type="spellEnd"/>
       <w:r>
         <w:rPr>
           <w:rFonts w:ascii="Cambria" w:hAnsi="Cambria"/>
@@ -126,7 +136,7 @@
             <v:path o:extrusionok="f" gradientshapeok="t" o:connecttype="rect"/>
             <o:lock v:ext="edit" aspectratio="t"/>
           </v:shapetype>
-          <v:shape id="_x0000_i1025" type="#_x0000_t75" style="width:60pt;height:80.25pt">
+          <v:shape id="_x0000_i1025" type="#_x0000_t75" style="width:60.3pt;height:80.35pt">
             <v:imagedata r:id="rId7" o:title="a258f7b38546df824592d6a1250f5dc7"/>
           </v:shape>
         </w:pict>
@@ -171,7 +181,21 @@
         <w:rPr>
           <w:rFonts w:ascii="Cambria" w:hAnsi="Cambria"/>
         </w:rPr>
-        <w:t xml:space="preserve"> Isoprime dual inlet mass spectrometer that</w:t>
+        <w:t xml:space="preserve"> </w:t>
+      </w:r>
+      <w:proofErr w:type="spellStart"/>
+      <w:r>
+        <w:rPr>
+          <w:rFonts w:ascii="Cambria" w:hAnsi="Cambria"/>
+        </w:rPr>
+        <w:t>Isoprime</w:t>
+      </w:r>
+      <w:proofErr w:type="spellEnd"/>
+      <w:r>
+        <w:rPr>
+          <w:rFonts w:ascii="Cambria" w:hAnsi="Cambria"/>
+        </w:rPr>
+        <w:t xml:space="preserve"> dual inlet mass spectrometer that</w:t>
       </w:r>
       <w:r>
         <w:rPr>
@@ -210,11 +234,19 @@
         </w:rPr>
         <w:t xml:space="preserve"> equipped to run calibration tanks as well. </w:t>
       </w:r>
-      <w:r>
-        <w:rPr>
-          <w:rFonts w:ascii="Cambria" w:hAnsi="Cambria"/>
-        </w:rPr>
-        <w:t xml:space="preserve">T’Pol primarily runs PFP’s and calibration tanks. </w:t>
+      <w:proofErr w:type="spellStart"/>
+      <w:r>
+        <w:rPr>
+          <w:rFonts w:ascii="Cambria" w:hAnsi="Cambria"/>
+        </w:rPr>
+        <w:t>T’Pol</w:t>
+      </w:r>
+      <w:proofErr w:type="spellEnd"/>
+      <w:r>
+        <w:rPr>
+          <w:rFonts w:ascii="Cambria" w:hAnsi="Cambria"/>
+        </w:rPr>
+        <w:t xml:space="preserve"> primarily runs PFP’s and calibration tanks. </w:t>
       </w:r>
       <w:r>
         <w:rPr>
@@ -303,7 +335,21 @@
         <w:rPr>
           <w:rFonts w:ascii="Cambria" w:hAnsi="Cambria"/>
         </w:rPr>
-        <w:t>ther trace gases at NOAA. Amos and T’Pol are</w:t>
+        <w:t xml:space="preserve">ther trace gases at NOAA. Amos and </w:t>
+      </w:r>
+      <w:proofErr w:type="spellStart"/>
+      <w:r>
+        <w:rPr>
+          <w:rFonts w:ascii="Cambria" w:hAnsi="Cambria"/>
+        </w:rPr>
+        <w:t>T’Pol</w:t>
+      </w:r>
+      <w:proofErr w:type="spellEnd"/>
+      <w:r>
+        <w:rPr>
+          <w:rFonts w:ascii="Cambria" w:hAnsi="Cambria"/>
+        </w:rPr>
+        <w:t xml:space="preserve"> are</w:t>
       </w:r>
       <w:r>
         <w:rPr>
@@ -355,7 +401,21 @@
         <w:rPr>
           <w:rFonts w:ascii="Cambria" w:hAnsi="Cambria"/>
         </w:rPr>
-        <w:t xml:space="preserve"> and T’Pol measure</w:t>
+        <w:t xml:space="preserve"> and </w:t>
+      </w:r>
+      <w:proofErr w:type="spellStart"/>
+      <w:r>
+        <w:rPr>
+          <w:rFonts w:ascii="Cambria" w:hAnsi="Cambria"/>
+        </w:rPr>
+        <w:t>T’Pol</w:t>
+      </w:r>
+      <w:proofErr w:type="spellEnd"/>
+      <w:r>
+        <w:rPr>
+          <w:rFonts w:ascii="Cambria" w:hAnsi="Cambria"/>
+        </w:rPr>
+        <w:t xml:space="preserve"> measure</w:t>
       </w:r>
       <w:r>
         <w:rPr>
@@ -485,7 +545,64 @@
           <w:rFonts w:ascii="Cambria" w:hAnsi="Cambria"/>
           <w:lang w:val="es-CO"/>
         </w:rPr>
-        <w:t>O   (the most abundant)</w:t>
+        <w:t>O</w:t>
+      </w:r>
+      <w:proofErr w:type="gramStart"/>
+      <w:r>
+        <w:rPr>
+          <w:rFonts w:ascii="Cambria" w:hAnsi="Cambria"/>
+          <w:lang w:val="es-CO"/>
+        </w:rPr>
+        <w:t xml:space="preserve">   (</w:t>
+      </w:r>
+      <w:proofErr w:type="spellStart"/>
+      <w:proofErr w:type="gramEnd"/>
+      <w:r>
+        <w:rPr>
+          <w:rFonts w:ascii="Cambria" w:hAnsi="Cambria"/>
+          <w:lang w:val="es-CO"/>
+        </w:rPr>
+        <w:t>the</w:t>
+      </w:r>
+      <w:proofErr w:type="spellEnd"/>
+      <w:r>
+        <w:rPr>
+          <w:rFonts w:ascii="Cambria" w:hAnsi="Cambria"/>
+          <w:lang w:val="es-CO"/>
+        </w:rPr>
+        <w:t xml:space="preserve"> </w:t>
+      </w:r>
+      <w:proofErr w:type="spellStart"/>
+      <w:r>
+        <w:rPr>
+          <w:rFonts w:ascii="Cambria" w:hAnsi="Cambria"/>
+          <w:lang w:val="es-CO"/>
+        </w:rPr>
+        <w:t>most</w:t>
+      </w:r>
+      <w:proofErr w:type="spellEnd"/>
+      <w:r>
+        <w:rPr>
+          <w:rFonts w:ascii="Cambria" w:hAnsi="Cambria"/>
+          <w:lang w:val="es-CO"/>
+        </w:rPr>
+        <w:t xml:space="preserve"> </w:t>
+      </w:r>
+      <w:proofErr w:type="spellStart"/>
+      <w:r>
+        <w:rPr>
+          <w:rFonts w:ascii="Cambria" w:hAnsi="Cambria"/>
+          <w:lang w:val="es-CO"/>
+        </w:rPr>
+        <w:t>abundant</w:t>
+      </w:r>
+      <w:proofErr w:type="spellEnd"/>
+      <w:r>
+        <w:rPr>
+          <w:rFonts w:ascii="Cambria" w:hAnsi="Cambria"/>
+          <w:lang w:val="es-CO"/>
+        </w:rPr>
+        <w:t>)</w:t>
       </w:r>
     </w:p>
     <w:p>
@@ -560,7 +677,48 @@
           <w:rFonts w:ascii="Cambria" w:hAnsi="Cambria"/>
           <w:lang w:val="es-CO"/>
         </w:rPr>
-        <w:t xml:space="preserve">O   (carbon 13 isotope)  </w:t>
+        <w:t>O</w:t>
+      </w:r>
+      <w:proofErr w:type="gramStart"/>
+      <w:r>
+        <w:rPr>
+          <w:rFonts w:ascii="Cambria" w:hAnsi="Cambria"/>
+          <w:lang w:val="es-CO"/>
+        </w:rPr>
+        <w:t xml:space="preserve">   (</w:t>
+      </w:r>
+      <w:proofErr w:type="spellStart"/>
+      <w:proofErr w:type="gramEnd"/>
+      <w:r>
+        <w:rPr>
+          <w:rFonts w:ascii="Cambria" w:hAnsi="Cambria"/>
+          <w:lang w:val="es-CO"/>
+        </w:rPr>
+        <w:t>carbon</w:t>
+      </w:r>
+      <w:proofErr w:type="spellEnd"/>
+      <w:r>
+        <w:rPr>
+          <w:rFonts w:ascii="Cambria" w:hAnsi="Cambria"/>
+          <w:lang w:val="es-CO"/>
+        </w:rPr>
+        <w:t xml:space="preserve"> 13 </w:t>
+      </w:r>
+      <w:proofErr w:type="spellStart"/>
+      <w:r>
+        <w:rPr>
+          <w:rFonts w:ascii="Cambria" w:hAnsi="Cambria"/>
+          <w:lang w:val="es-CO"/>
+        </w:rPr>
+        <w:t>isotope</w:t>
+      </w:r>
+      <w:proofErr w:type="spellEnd"/>
+      <w:r>
+        <w:rPr>
+          <w:rFonts w:ascii="Cambria" w:hAnsi="Cambria"/>
+          <w:lang w:val="es-CO"/>
+        </w:rPr>
+        <w:t xml:space="preserve">)  </w:t>
       </w:r>
     </w:p>
     <w:p>
@@ -635,7 +793,48 @@
           <w:rFonts w:ascii="Cambria" w:hAnsi="Cambria"/>
           <w:lang w:val="es-CO"/>
         </w:rPr>
-        <w:t>O   (oxygen 18 isotope)</w:t>
+        <w:t>O</w:t>
+      </w:r>
+      <w:proofErr w:type="gramStart"/>
+      <w:r>
+        <w:rPr>
+          <w:rFonts w:ascii="Cambria" w:hAnsi="Cambria"/>
+          <w:lang w:val="es-CO"/>
+        </w:rPr>
+        <w:t xml:space="preserve">   (</w:t>
+      </w:r>
+      <w:proofErr w:type="spellStart"/>
+      <w:proofErr w:type="gramEnd"/>
+      <w:r>
+        <w:rPr>
+          <w:rFonts w:ascii="Cambria" w:hAnsi="Cambria"/>
+          <w:lang w:val="es-CO"/>
+        </w:rPr>
+        <w:t>oxygen</w:t>
+      </w:r>
+      <w:proofErr w:type="spellEnd"/>
+      <w:r>
+        <w:rPr>
+          <w:rFonts w:ascii="Cambria" w:hAnsi="Cambria"/>
+          <w:lang w:val="es-CO"/>
+        </w:rPr>
+        <w:t xml:space="preserve"> 18 </w:t>
+      </w:r>
+      <w:proofErr w:type="spellStart"/>
+      <w:r>
+        <w:rPr>
+          <w:rFonts w:ascii="Cambria" w:hAnsi="Cambria"/>
+          <w:lang w:val="es-CO"/>
+        </w:rPr>
+        <w:t>isotope</w:t>
+      </w:r>
+      <w:proofErr w:type="spellEnd"/>
+      <w:r>
+        <w:rPr>
+          <w:rFonts w:ascii="Cambria" w:hAnsi="Cambria"/>
+          <w:lang w:val="es-CO"/>
+        </w:rPr>
+        <w:t>)</w:t>
       </w:r>
     </w:p>
     <w:p>
@@ -715,7 +914,21 @@
         <w:rPr>
           <w:rFonts w:ascii="Cambria" w:hAnsi="Cambria"/>
         </w:rPr>
-        <w:t xml:space="preserve">This is accomplished cryogenically: a vacuum pulls the air sample through a mass flow controller set at 40 sccm, through a chilled ethanol bath held at -90°C to freeze out </w:t>
+        <w:t xml:space="preserve">This is accomplished cryogenically: a vacuum pulls the air sample through a mass flow controller set at 40 </w:t>
+      </w:r>
+      <w:proofErr w:type="spellStart"/>
+      <w:r>
+        <w:rPr>
+          <w:rFonts w:ascii="Cambria" w:hAnsi="Cambria"/>
+        </w:rPr>
+        <w:t>sccm</w:t>
+      </w:r>
+      <w:proofErr w:type="spellEnd"/>
+      <w:r>
+        <w:rPr>
+          <w:rFonts w:ascii="Cambria" w:hAnsi="Cambria"/>
+        </w:rPr>
+        <w:t xml:space="preserve">, through a chilled ethanol bath held at -90°C to freeze out </w:t>
       </w:r>
       <w:r>
         <w:rPr>
@@ -896,7 +1109,21 @@
         <w:rPr>
           <w:rFonts w:ascii="Cambria" w:hAnsi="Cambria"/>
         </w:rPr>
-        <w:t xml:space="preserve"> as nanoampere (e-9 amps)</w:t>
+        <w:t xml:space="preserve"> as </w:t>
+      </w:r>
+      <w:proofErr w:type="spellStart"/>
+      <w:r>
+        <w:rPr>
+          <w:rFonts w:ascii="Cambria" w:hAnsi="Cambria"/>
+        </w:rPr>
+        <w:t>nanoampere</w:t>
+      </w:r>
+      <w:proofErr w:type="spellEnd"/>
+      <w:r>
+        <w:rPr>
+          <w:rFonts w:ascii="Cambria" w:hAnsi="Cambria"/>
+        </w:rPr>
+        <w:t xml:space="preserve"> (e-9 amps)</w:t>
       </w:r>
       <w:r>
         <w:rPr>
@@ -1004,7 +1231,21 @@
         <w:rPr>
           <w:rFonts w:ascii="Cambria" w:hAnsi="Cambria"/>
         </w:rPr>
-        <w:t>First things first – check previous nights run</w:t>
+        <w:t xml:space="preserve">First things first – check previous </w:t>
+      </w:r>
+      <w:proofErr w:type="spellStart"/>
+      <w:r>
+        <w:rPr>
+          <w:rFonts w:ascii="Cambria" w:hAnsi="Cambria"/>
+        </w:rPr>
+        <w:t>nights</w:t>
+      </w:r>
+      <w:proofErr w:type="spellEnd"/>
+      <w:r>
+        <w:rPr>
+          <w:rFonts w:ascii="Cambria" w:hAnsi="Cambria"/>
+        </w:rPr>
+        <w:t xml:space="preserve"> run</w:t>
       </w:r>
       <w:r>
         <w:rPr>
@@ -1035,7 +1276,23 @@
           <w:rFonts w:ascii="Cambria" w:hAnsi="Cambria"/>
           <w:i/>
         </w:rPr>
-        <w:t>Ending current batch ‘00000.xls’ ‘Kernal stopping inlet script’ ‘…batch report ended’.</w:t>
+        <w:t>Ending current batch ‘00000.xls’ ‘</w:t>
+      </w:r>
+      <w:proofErr w:type="spellStart"/>
+      <w:r>
+        <w:rPr>
+          <w:rFonts w:ascii="Cambria" w:hAnsi="Cambria"/>
+          <w:i/>
+        </w:rPr>
+        <w:t>Kernal</w:t>
+      </w:r>
+      <w:proofErr w:type="spellEnd"/>
+      <w:r>
+        <w:rPr>
+          <w:rFonts w:ascii="Cambria" w:hAnsi="Cambria"/>
+          <w:i/>
+        </w:rPr>
+        <w:t xml:space="preserve"> stopping inlet script’ ‘…batch report ended’.</w:t>
       </w:r>
     </w:p>
     <w:p>
@@ -1053,7 +1310,21 @@
         <w:rPr>
           <w:rFonts w:ascii="Cambria" w:hAnsi="Cambria"/>
         </w:rPr>
-        <w:t xml:space="preserve">Open ‘Amos CO2 Crunch’ in C:/ drive. Select </w:t>
+        <w:t>Open ‘Amos CO2 Crunch’ in C</w:t>
+      </w:r>
+      <w:proofErr w:type="gramStart"/>
+      <w:r>
+        <w:rPr>
+          <w:rFonts w:ascii="Cambria" w:hAnsi="Cambria"/>
+        </w:rPr>
+        <w:t>:/</w:t>
+      </w:r>
+      <w:proofErr w:type="gramEnd"/>
+      <w:r>
+        <w:rPr>
+          <w:rFonts w:ascii="Cambria" w:hAnsi="Cambria"/>
+        </w:rPr>
+        <w:t xml:space="preserve"> drive. Select </w:t>
       </w:r>
       <w:r>
         <w:rPr>
@@ -1072,8 +1343,16 @@
         <w:rPr>
           <w:rFonts w:ascii="Cambria" w:hAnsi="Cambria"/>
         </w:rPr>
-        <w:t xml:space="preserve"> if asked</w:t>
-      </w:r>
+        <w:t xml:space="preserve"> if </w:t>
+      </w:r>
+      <w:proofErr w:type="gramStart"/>
+      <w:r>
+        <w:rPr>
+          <w:rFonts w:ascii="Cambria" w:hAnsi="Cambria"/>
+        </w:rPr>
+        <w:t>asked</w:t>
+      </w:r>
+      <w:proofErr w:type="gramEnd"/>
       <w:r>
         <w:rPr>
           <w:rFonts w:ascii="Cambria" w:hAnsi="Cambria"/>
@@ -1096,7 +1375,21 @@
         <w:rPr>
           <w:rFonts w:ascii="Cambria" w:hAnsi="Cambria"/>
         </w:rPr>
-        <w:t>d in C://-&gt;IonVantage Projects</w:t>
+        <w:t xml:space="preserve">d in </w:t>
+      </w:r>
+      <w:proofErr w:type="gramStart"/>
+      <w:r>
+        <w:rPr>
+          <w:rFonts w:ascii="Cambria" w:hAnsi="Cambria"/>
+        </w:rPr>
+        <w:t>C:</w:t>
+      </w:r>
+      <w:proofErr w:type="gramEnd"/>
+      <w:r>
+        <w:rPr>
+          <w:rFonts w:ascii="Cambria" w:hAnsi="Cambria"/>
+        </w:rPr>
+        <w:t>//-&gt;IonVantage Projects</w:t>
       </w:r>
       <w:r>
         <w:rPr>
@@ -1108,8 +1401,16 @@
         <w:rPr>
           <w:rFonts w:ascii="Cambria" w:hAnsi="Cambria"/>
         </w:rPr>
-        <w:t>-&gt;BatchDB</w:t>
-      </w:r>
+        <w:t>-&gt;</w:t>
+      </w:r>
+      <w:proofErr w:type="spellStart"/>
+      <w:r>
+        <w:rPr>
+          <w:rFonts w:ascii="Cambria" w:hAnsi="Cambria"/>
+        </w:rPr>
+        <w:t>BatchDB</w:t>
+      </w:r>
+      <w:proofErr w:type="spellEnd"/>
       <w:r>
         <w:rPr>
           <w:rFonts w:ascii="Cambria" w:hAnsi="Cambria"/>
@@ -1218,7 +1519,21 @@
         <w:rPr>
           <w:rFonts w:ascii="Cambria" w:hAnsi="Cambria"/>
         </w:rPr>
-        <w:t xml:space="preserve">of the refs </w:t>
+        <w:t xml:space="preserve">of the </w:t>
+      </w:r>
+      <w:proofErr w:type="gramStart"/>
+      <w:r>
+        <w:rPr>
+          <w:rFonts w:ascii="Cambria" w:hAnsi="Cambria"/>
+        </w:rPr>
+        <w:t>refs</w:t>
+      </w:r>
+      <w:proofErr w:type="gramEnd"/>
+      <w:r>
+        <w:rPr>
+          <w:rFonts w:ascii="Cambria" w:hAnsi="Cambria"/>
+        </w:rPr>
+        <w:t xml:space="preserve"> </w:t>
       </w:r>
       <w:r>
         <w:rPr>
@@ -1394,7 +1709,23 @@
         <w:rPr>
           <w:rFonts w:ascii="Cambria" w:hAnsi="Cambria"/>
         </w:rPr>
-        <w:t>5 nA)?</w:t>
+        <w:t xml:space="preserve">5 </w:t>
+      </w:r>
+      <w:proofErr w:type="spellStart"/>
+      <w:proofErr w:type="gramStart"/>
+      <w:r>
+        <w:rPr>
+          <w:rFonts w:ascii="Cambria" w:hAnsi="Cambria"/>
+        </w:rPr>
+        <w:t>nA</w:t>
+      </w:r>
+      <w:proofErr w:type="spellEnd"/>
+      <w:proofErr w:type="gramEnd"/>
+      <w:r>
+        <w:rPr>
+          <w:rFonts w:ascii="Cambria" w:hAnsi="Cambria"/>
+        </w:rPr>
+        <w:t>)?</w:t>
       </w:r>
     </w:p>
     <w:p>
@@ -1891,7 +2222,23 @@
           <w:rFonts w:ascii="Times New Roman" w:hAnsi="Times New Roman"/>
           <w:sz w:val="20"/>
         </w:rPr>
-        <w:t>A bird’s eye view of T’Pol’s extraction system and manifold.</w:t>
+        <w:t xml:space="preserve">A bird’s eye view of </w:t>
+      </w:r>
+      <w:proofErr w:type="spellStart"/>
+      <w:r>
+        <w:rPr>
+          <w:rFonts w:ascii="Times New Roman" w:hAnsi="Times New Roman"/>
+          <w:sz w:val="20"/>
+        </w:rPr>
+        <w:t>T’Pol’s</w:t>
+      </w:r>
+      <w:proofErr w:type="spellEnd"/>
+      <w:r>
+        <w:rPr>
+          <w:rFonts w:ascii="Times New Roman" w:hAnsi="Times New Roman"/>
+          <w:sz w:val="20"/>
+        </w:rPr>
+        <w:t xml:space="preserve"> extraction system and manifold.</w:t>
       </w:r>
     </w:p>
     <w:p/>
@@ -2068,7 +2415,14 @@
         <w:rPr>
           <w:rFonts w:ascii="Cambria" w:hAnsi="Cambria"/>
         </w:rPr>
-        <w:t>2) Remove flasks</w:t>
+        <w:t xml:space="preserve">2) Remove </w:t>
+      </w:r>
+      <w:proofErr w:type="gramStart"/>
+      <w:r>
+        <w:rPr>
+          <w:rFonts w:ascii="Cambria" w:hAnsi="Cambria"/>
+        </w:rPr>
+        <w:t>flasks</w:t>
       </w:r>
       <w:r>
         <w:rPr>
@@ -2076,6 +2430,7 @@
         </w:rPr>
         <w:t>/PFP’s</w:t>
       </w:r>
+      <w:proofErr w:type="gramEnd"/>
       <w:r>
         <w:rPr>
           <w:rFonts w:ascii="Cambria" w:hAnsi="Cambria"/>
@@ -2302,7 +2657,21 @@
         <w:rPr>
           <w:rFonts w:ascii="Cambria" w:hAnsi="Cambria"/>
         </w:rPr>
-        <w:t>Note the consistency of the EtOH. If slushy,</w:t>
+        <w:t xml:space="preserve">Note the consistency of the </w:t>
+      </w:r>
+      <w:proofErr w:type="spellStart"/>
+      <w:r>
+        <w:rPr>
+          <w:rFonts w:ascii="Cambria" w:hAnsi="Cambria"/>
+        </w:rPr>
+        <w:t>EtOH</w:t>
+      </w:r>
+      <w:proofErr w:type="spellEnd"/>
+      <w:r>
+        <w:rPr>
+          <w:rFonts w:ascii="Cambria" w:hAnsi="Cambria"/>
+        </w:rPr>
+        <w:t>. If slushy,</w:t>
       </w:r>
       <w:r>
         <w:rPr>
@@ -2356,7 +2725,21 @@
         <w:rPr>
           <w:rFonts w:ascii="Cambria" w:hAnsi="Cambria"/>
         </w:rPr>
-        <w:t>, plug the cajons,</w:t>
+        <w:t xml:space="preserve">, plug the </w:t>
+      </w:r>
+      <w:proofErr w:type="spellStart"/>
+      <w:r>
+        <w:rPr>
+          <w:rFonts w:ascii="Cambria" w:hAnsi="Cambria"/>
+        </w:rPr>
+        <w:t>cajons</w:t>
+      </w:r>
+      <w:proofErr w:type="spellEnd"/>
+      <w:r>
+        <w:rPr>
+          <w:rFonts w:ascii="Cambria" w:hAnsi="Cambria"/>
+        </w:rPr>
+        <w:t>,</w:t>
       </w:r>
       <w:r>
         <w:rPr>
@@ -2374,8 +2757,16 @@
         <w:rPr>
           <w:rFonts w:ascii="Cambria" w:hAnsi="Cambria"/>
         </w:rPr>
-        <w:t>replace EtOH</w:t>
-      </w:r>
+        <w:t xml:space="preserve">replace </w:t>
+      </w:r>
+      <w:proofErr w:type="spellStart"/>
+      <w:r>
+        <w:rPr>
+          <w:rFonts w:ascii="Cambria" w:hAnsi="Cambria"/>
+        </w:rPr>
+        <w:t>EtOH</w:t>
+      </w:r>
+      <w:proofErr w:type="spellEnd"/>
       <w:r>
         <w:rPr>
           <w:rFonts w:ascii="Cambria" w:hAnsi="Cambria"/>
@@ -2386,7 +2777,21 @@
         <w:rPr>
           <w:rFonts w:ascii="Cambria" w:hAnsi="Cambria"/>
         </w:rPr>
-        <w:t xml:space="preserve"> from freezer. Do not remove the EtOH unless the water trap is off and plugs are in. Make sure temperature reads at least -85</w:t>
+        <w:t xml:space="preserve"> from freezer. Do not remove the </w:t>
+      </w:r>
+      <w:proofErr w:type="spellStart"/>
+      <w:r>
+        <w:rPr>
+          <w:rFonts w:ascii="Cambria" w:hAnsi="Cambria"/>
+        </w:rPr>
+        <w:t>EtOH</w:t>
+      </w:r>
+      <w:proofErr w:type="spellEnd"/>
+      <w:r>
+        <w:rPr>
+          <w:rFonts w:ascii="Cambria" w:hAnsi="Cambria"/>
+        </w:rPr>
+        <w:t xml:space="preserve"> unless the water trap is off and plugs are in. Make sure temperature reads at least -85</w:t>
       </w:r>
       <w:r>
         <w:rPr>
@@ -2398,7 +2803,21 @@
         <w:rPr>
           <w:rFonts w:ascii="Cambria" w:hAnsi="Cambria"/>
         </w:rPr>
-        <w:t>C on cryocool before starting run. If you want this process to go a little faster, you can fill the EtOH straight from the blue barrels in the walk in freezer.</w:t>
+        <w:t xml:space="preserve">C on cryocool before starting run. If you want this process to go a little faster, you can fill the </w:t>
+      </w:r>
+      <w:proofErr w:type="spellStart"/>
+      <w:r>
+        <w:rPr>
+          <w:rFonts w:ascii="Cambria" w:hAnsi="Cambria"/>
+        </w:rPr>
+        <w:t>EtOH</w:t>
+      </w:r>
+      <w:proofErr w:type="spellEnd"/>
+      <w:r>
+        <w:rPr>
+          <w:rFonts w:ascii="Cambria" w:hAnsi="Cambria"/>
+        </w:rPr>
+        <w:t xml:space="preserve"> straight from the blue barrels in the walk in freezer.</w:t>
       </w:r>
     </w:p>
     <w:p>
@@ -2476,13 +2895,69 @@
         <w:rPr>
           <w:rFonts w:ascii="Cambria" w:hAnsi="Cambria"/>
         </w:rPr>
-        <w:t>C oven (use glove) and let cool for a minute before you remove old trap. Gently loosen cajon fitting around trap and pull straight down to remove. Carefully set new trap in by pushing directl</w:t>
-      </w:r>
-      <w:r>
-        <w:rPr>
-          <w:rFonts w:ascii="Cambria" w:hAnsi="Cambria"/>
-        </w:rPr>
-        <w:t>y upward and tightening cajons. If there is going to be an extended time between removal of the old trap and installation of the new trap, fit plugs into the cajons and tighten. This helps prevent EtOH vapor from getting in the system.</w:t>
+        <w:t xml:space="preserve">C oven (use glove) and let cool for a minute before you remove old trap. Gently loosen </w:t>
+      </w:r>
+      <w:proofErr w:type="spellStart"/>
+      <w:r>
+        <w:rPr>
+          <w:rFonts w:ascii="Cambria" w:hAnsi="Cambria"/>
+        </w:rPr>
+        <w:t>cajon</w:t>
+      </w:r>
+      <w:proofErr w:type="spellEnd"/>
+      <w:r>
+        <w:rPr>
+          <w:rFonts w:ascii="Cambria" w:hAnsi="Cambria"/>
+        </w:rPr>
+        <w:t xml:space="preserve"> fitting around trap and pull straight down to remove. Carefully set new trap in by pushing directl</w:t>
+      </w:r>
+      <w:r>
+        <w:rPr>
+          <w:rFonts w:ascii="Cambria" w:hAnsi="Cambria"/>
+        </w:rPr>
+        <w:t xml:space="preserve">y upward and tightening </w:t>
+      </w:r>
+      <w:proofErr w:type="spellStart"/>
+      <w:r>
+        <w:rPr>
+          <w:rFonts w:ascii="Cambria" w:hAnsi="Cambria"/>
+        </w:rPr>
+        <w:t>cajons</w:t>
+      </w:r>
+      <w:proofErr w:type="spellEnd"/>
+      <w:r>
+        <w:rPr>
+          <w:rFonts w:ascii="Cambria" w:hAnsi="Cambria"/>
+        </w:rPr>
+        <w:t xml:space="preserve">. If there is going to be an extended time between removal of the old trap and installation of the new trap, fit plugs into the </w:t>
+      </w:r>
+      <w:proofErr w:type="spellStart"/>
+      <w:r>
+        <w:rPr>
+          <w:rFonts w:ascii="Cambria" w:hAnsi="Cambria"/>
+        </w:rPr>
+        <w:t>cajons</w:t>
+      </w:r>
+      <w:proofErr w:type="spellEnd"/>
+      <w:r>
+        <w:rPr>
+          <w:rFonts w:ascii="Cambria" w:hAnsi="Cambria"/>
+        </w:rPr>
+        <w:t xml:space="preserve"> and tighten. This helps prevent </w:t>
+      </w:r>
+      <w:proofErr w:type="spellStart"/>
+      <w:r>
+        <w:rPr>
+          <w:rFonts w:ascii="Cambria" w:hAnsi="Cambria"/>
+        </w:rPr>
+        <w:t>EtOH</w:t>
+      </w:r>
+      <w:proofErr w:type="spellEnd"/>
+      <w:r>
+        <w:rPr>
+          <w:rFonts w:ascii="Cambria" w:hAnsi="Cambria"/>
+        </w:rPr>
+        <w:t xml:space="preserve"> vapor from getting in the system.</w:t>
       </w:r>
     </w:p>
     <w:p>
@@ -2615,7 +3090,21 @@
         <w:rPr>
           <w:rFonts w:ascii="Cambria" w:hAnsi="Cambria"/>
         </w:rPr>
-        <w:t xml:space="preserve"> gently trying to wiggle it in the cajons. If it doesn’t move, the seal should be good. </w:t>
+        <w:t xml:space="preserve"> gently trying to wiggle it in the </w:t>
+      </w:r>
+      <w:proofErr w:type="spellStart"/>
+      <w:r>
+        <w:rPr>
+          <w:rFonts w:ascii="Cambria" w:hAnsi="Cambria"/>
+        </w:rPr>
+        <w:t>cajons</w:t>
+      </w:r>
+      <w:proofErr w:type="spellEnd"/>
+      <w:r>
+        <w:rPr>
+          <w:rFonts w:ascii="Cambria" w:hAnsi="Cambria"/>
+        </w:rPr>
+        <w:t xml:space="preserve">. If it doesn’t move, the seal should be good. </w:t>
       </w:r>
     </w:p>
     <w:p>
@@ -2755,7 +3244,21 @@
         <w:rPr>
           <w:rFonts w:ascii="Cambria" w:hAnsi="Cambria"/>
         </w:rPr>
-        <w:t>Place flasks on the manifold in pairs according to sample sheet. Remove red cap from flask and carefully press glass flask into cajon port. Gently twist</w:t>
+        <w:t xml:space="preserve">Place flasks on the manifold in pairs according to sample sheet. Remove red cap from flask and carefully press glass flask into </w:t>
+      </w:r>
+      <w:proofErr w:type="spellStart"/>
+      <w:r>
+        <w:rPr>
+          <w:rFonts w:ascii="Cambria" w:hAnsi="Cambria"/>
+        </w:rPr>
+        <w:t>cajon</w:t>
+      </w:r>
+      <w:proofErr w:type="spellEnd"/>
+      <w:r>
+        <w:rPr>
+          <w:rFonts w:ascii="Cambria" w:hAnsi="Cambria"/>
+        </w:rPr>
+        <w:t xml:space="preserve"> port. Gently twist</w:t>
       </w:r>
       <w:r>
         <w:rPr>
@@ -2767,7 +3270,21 @@
         <w:rPr>
           <w:rFonts w:ascii="Cambria" w:hAnsi="Cambria"/>
         </w:rPr>
-        <w:t xml:space="preserve"> to make sure flask is sealed in o-ring. </w:t>
+        <w:t xml:space="preserve"> to make sure flask is sealed in </w:t>
+      </w:r>
+      <w:proofErr w:type="spellStart"/>
+      <w:r>
+        <w:rPr>
+          <w:rFonts w:ascii="Cambria" w:hAnsi="Cambria"/>
+        </w:rPr>
+        <w:t>o-ring</w:t>
+      </w:r>
+      <w:proofErr w:type="spellEnd"/>
+      <w:r>
+        <w:rPr>
+          <w:rFonts w:ascii="Cambria" w:hAnsi="Cambria"/>
+        </w:rPr>
+        <w:t xml:space="preserve">. </w:t>
       </w:r>
     </w:p>
     <w:p>
@@ -2913,7 +3430,21 @@
         <w:rPr>
           <w:rFonts w:ascii="Cambria" w:hAnsi="Cambria"/>
         </w:rPr>
-        <w:t>If running PFP’s on Tpol, hook up both the power supply and the quick connect. Pump the line down by opening the corresponding port (FP 1-5). Close, and wait a few minutes before opening again to make sure the PFP is holding vacuum.</w:t>
+        <w:t xml:space="preserve">If running PFP’s on </w:t>
+      </w:r>
+      <w:proofErr w:type="spellStart"/>
+      <w:r>
+        <w:rPr>
+          <w:rFonts w:ascii="Cambria" w:hAnsi="Cambria"/>
+        </w:rPr>
+        <w:t>Tpol</w:t>
+      </w:r>
+      <w:proofErr w:type="spellEnd"/>
+      <w:r>
+        <w:rPr>
+          <w:rFonts w:ascii="Cambria" w:hAnsi="Cambria"/>
+        </w:rPr>
+        <w:t>, hook up both the power supply and the quick connect. Pump the line down by opening the corresponding port (FP 1-5). Close, and wait a few minutes before opening again to make sure the PFP is holding vacuum.</w:t>
       </w:r>
     </w:p>
     <w:p>
@@ -3008,7 +3539,21 @@
         <w:rPr>
           <w:rFonts w:ascii="Cambria" w:hAnsi="Cambria"/>
         </w:rPr>
-        <w:t xml:space="preserve">Username is sil and password is “20020118”. </w:t>
+        <w:t xml:space="preserve">Username is </w:t>
+      </w:r>
+      <w:proofErr w:type="spellStart"/>
+      <w:r>
+        <w:rPr>
+          <w:rFonts w:ascii="Cambria" w:hAnsi="Cambria"/>
+        </w:rPr>
+        <w:t>sil</w:t>
+      </w:r>
+      <w:proofErr w:type="spellEnd"/>
+      <w:r>
+        <w:rPr>
+          <w:rFonts w:ascii="Cambria" w:hAnsi="Cambria"/>
+        </w:rPr>
+        <w:t xml:space="preserve"> and password is “20020118”. </w:t>
       </w:r>
       <w:r>
         <w:rPr>
@@ -3022,11 +3567,19 @@
         </w:rPr>
         <w:t xml:space="preserve">VG </w:t>
       </w:r>
-      <w:r>
-        <w:rPr>
-          <w:rFonts w:ascii="Cambria" w:hAnsi="Cambria"/>
-        </w:rPr>
-        <w:t xml:space="preserve">Isoprime </w:t>
+      <w:proofErr w:type="spellStart"/>
+      <w:r>
+        <w:rPr>
+          <w:rFonts w:ascii="Cambria" w:hAnsi="Cambria"/>
+        </w:rPr>
+        <w:t>Isoprime</w:t>
+      </w:r>
+      <w:proofErr w:type="spellEnd"/>
+      <w:r>
+        <w:rPr>
+          <w:rFonts w:ascii="Cambria" w:hAnsi="Cambria"/>
+        </w:rPr>
+        <w:t xml:space="preserve"> </w:t>
       </w:r>
       <w:r>
         <w:rPr>
@@ -3552,8 +4105,32 @@
         <w:rPr>
           <w:rFonts w:ascii="Cambria" w:hAnsi="Cambria"/>
         </w:rPr>
-        <w:t>eam should be between 1.5 nA to 2.5 nA</w:t>
-      </w:r>
+        <w:t xml:space="preserve">eam should be between 1.5 </w:t>
+      </w:r>
+      <w:proofErr w:type="spellStart"/>
+      <w:proofErr w:type="gramStart"/>
+      <w:r>
+        <w:rPr>
+          <w:rFonts w:ascii="Cambria" w:hAnsi="Cambria"/>
+        </w:rPr>
+        <w:t>nA</w:t>
+      </w:r>
+      <w:proofErr w:type="spellEnd"/>
+      <w:proofErr w:type="gramEnd"/>
+      <w:r>
+        <w:rPr>
+          <w:rFonts w:ascii="Cambria" w:hAnsi="Cambria"/>
+        </w:rPr>
+        <w:t xml:space="preserve"> to 2.5 </w:t>
+      </w:r>
+      <w:proofErr w:type="spellStart"/>
+      <w:r>
+        <w:rPr>
+          <w:rFonts w:ascii="Cambria" w:hAnsi="Cambria"/>
+        </w:rPr>
+        <w:t>nA</w:t>
+      </w:r>
+      <w:proofErr w:type="spellEnd"/>
       <w:r>
         <w:rPr>
           <w:rFonts w:ascii="Cambria" w:hAnsi="Cambria"/>
@@ -3834,7 +4411,23 @@
           <w:rFonts w:ascii="Cambria" w:hAnsi="Cambria"/>
           <w:i/>
         </w:rPr>
-        <w:t xml:space="preserve"> repeller, which repels the ions out of the source and down the flight tube. </w:t>
+        <w:t xml:space="preserve"> </w:t>
+      </w:r>
+      <w:proofErr w:type="spellStart"/>
+      <w:r>
+        <w:rPr>
+          <w:rFonts w:ascii="Cambria" w:hAnsi="Cambria"/>
+          <w:i/>
+        </w:rPr>
+        <w:t>repeller</w:t>
+      </w:r>
+      <w:proofErr w:type="spellEnd"/>
+      <w:r>
+        <w:rPr>
+          <w:rFonts w:ascii="Cambria" w:hAnsi="Cambria"/>
+          <w:i/>
+        </w:rPr>
+        <w:t xml:space="preserve">, which repels the ions out of the source and down the flight tube. </w:t>
       </w:r>
       <w:r>
         <w:rPr>
@@ -4050,72 +4643,72 @@
         </w:rPr>
         <w:t xml:space="preserve"> just</w:t>
       </w:r>
+      <w:r>
+        <w:rPr>
+          <w:rFonts w:ascii="Cambria" w:hAnsi="Cambria"/>
+        </w:rPr>
+        <w:t xml:space="preserve"> ask for help. </w:t>
+      </w:r>
+      <w:r>
+        <w:rPr>
+          <w:rFonts w:ascii="Cambria" w:hAnsi="Cambria"/>
+        </w:rPr>
+        <w:sym w:font="Wingdings" w:char="F04A"/>
+      </w:r>
+      <w:r>
+        <w:rPr>
+          <w:rFonts w:ascii="Cambria" w:hAnsi="Cambria"/>
+        </w:rPr>
+        <w:t xml:space="preserve"> </w:t>
+      </w:r>
+    </w:p>
+    <w:p>
+      <w:pPr>
+        <w:rPr>
+          <w:rFonts w:ascii="Cambria" w:hAnsi="Cambria" w:cs="Times New Roman"/>
+        </w:rPr>
+      </w:pPr>
+    </w:p>
+    <w:p>
+      <w:pPr>
+        <w:rPr>
+          <w:rFonts w:ascii="Cambria" w:hAnsi="Cambria" w:cs="Times New Roman"/>
+        </w:rPr>
+      </w:pPr>
+    </w:p>
+    <w:p>
+      <w:pPr>
+        <w:rPr>
+          <w:rFonts w:ascii="Cambria" w:hAnsi="Cambria"/>
+        </w:rPr>
+      </w:pPr>
+      <w:r>
+        <w:rPr>
+          <w:rFonts w:ascii="Cambria" w:hAnsi="Cambria"/>
+        </w:rPr>
+        <w:t>7</w:t>
+      </w:r>
+      <w:r>
+        <w:rPr>
+          <w:rFonts w:ascii="Cambria" w:hAnsi="Cambria"/>
+        </w:rPr>
+        <w:t xml:space="preserve">) </w:t>
+      </w:r>
+      <w:r>
+        <w:rPr>
+          <w:rFonts w:ascii="Cambria" w:hAnsi="Cambria"/>
+        </w:rPr>
+        <w:t>Almost there…</w:t>
+      </w:r>
+    </w:p>
+    <w:p>
+      <w:pPr>
+        <w:rPr>
+          <w:rFonts w:ascii="Cambria" w:hAnsi="Cambria"/>
+        </w:rPr>
+      </w:pPr>
       <w:bookmarkStart w:id="0" w:name="_GoBack"/>
       <w:bookmarkEnd w:id="0"/>
-      <w:r>
-        <w:rPr>
-          <w:rFonts w:ascii="Cambria" w:hAnsi="Cambria"/>
-        </w:rPr>
-        <w:t xml:space="preserve"> ask for help. </w:t>
-      </w:r>
-      <w:r>
-        <w:rPr>
-          <w:rFonts w:ascii="Cambria" w:hAnsi="Cambria"/>
-        </w:rPr>
-        <w:sym w:font="Wingdings" w:char="F04A"/>
-      </w:r>
-      <w:r>
-        <w:rPr>
-          <w:rFonts w:ascii="Cambria" w:hAnsi="Cambria"/>
-        </w:rPr>
-        <w:t xml:space="preserve"> </w:t>
-      </w:r>
-    </w:p>
-    <w:p>
-      <w:pPr>
-        <w:rPr>
-          <w:rFonts w:ascii="Cambria" w:hAnsi="Cambria" w:cs="Times New Roman"/>
-        </w:rPr>
-      </w:pPr>
-    </w:p>
-    <w:p>
-      <w:pPr>
-        <w:rPr>
-          <w:rFonts w:ascii="Cambria" w:hAnsi="Cambria" w:cs="Times New Roman"/>
-        </w:rPr>
-      </w:pPr>
-    </w:p>
-    <w:p>
-      <w:pPr>
-        <w:rPr>
-          <w:rFonts w:ascii="Cambria" w:hAnsi="Cambria"/>
-        </w:rPr>
-      </w:pPr>
-      <w:r>
-        <w:rPr>
-          <w:rFonts w:ascii="Cambria" w:hAnsi="Cambria"/>
-        </w:rPr>
-        <w:t>7</w:t>
-      </w:r>
-      <w:r>
-        <w:rPr>
-          <w:rFonts w:ascii="Cambria" w:hAnsi="Cambria"/>
-        </w:rPr>
-        <w:t xml:space="preserve">) </w:t>
-      </w:r>
-      <w:r>
-        <w:rPr>
-          <w:rFonts w:ascii="Cambria" w:hAnsi="Cambria"/>
-        </w:rPr>
-        <w:t>Almost there…</w:t>
-      </w:r>
-    </w:p>
-    <w:p>
-      <w:pPr>
-        <w:rPr>
-          <w:rFonts w:ascii="Cambria" w:hAnsi="Cambria"/>
-        </w:rPr>
-      </w:pPr>
     </w:p>
     <w:p>
       <w:pPr>
@@ -4145,7 +4738,14 @@
         <w:rPr>
           <w:rFonts w:ascii="Cambria" w:hAnsi="Cambria"/>
         </w:rPr>
-        <w:t xml:space="preserve"> automatic</w:t>
+        <w:t xml:space="preserve"> </w:t>
+      </w:r>
+      <w:r>
+        <w:rPr>
+          <w:rFonts w:ascii="Cambria" w:hAnsi="Cambria"/>
+          <w:b/>
+        </w:rPr>
+        <w:t>automatic</w:t>
       </w:r>
       <w:r>
         <w:rPr>
@@ -4169,7 +4769,21 @@
         <w:rPr>
           <w:rFonts w:ascii="Cambria" w:hAnsi="Cambria"/>
         </w:rPr>
-        <w:t>Make sure EtOH is cold</w:t>
+        <w:t xml:space="preserve">Make sure </w:t>
+      </w:r>
+      <w:proofErr w:type="spellStart"/>
+      <w:r>
+        <w:rPr>
+          <w:rFonts w:ascii="Cambria" w:hAnsi="Cambria"/>
+        </w:rPr>
+        <w:t>EtOH</w:t>
+      </w:r>
+      <w:proofErr w:type="spellEnd"/>
+      <w:r>
+        <w:rPr>
+          <w:rFonts w:ascii="Cambria" w:hAnsi="Cambria"/>
+        </w:rPr>
+        <w:t xml:space="preserve"> is cold</w:t>
       </w:r>
       <w:r>
         <w:rPr>
@@ -6490,7 +7104,7 @@
 </file>
 
 <file path=customXml/itemProps1.xml><?xml version="1.0" encoding="utf-8"?>
-<ds:datastoreItem xmlns:ds="http://schemas.openxmlformats.org/officeDocument/2006/customXml" ds:itemID="{EC3D269E-C0A8-454E-8381-4901A1F1C137}">
+<ds:datastoreItem xmlns:ds="http://schemas.openxmlformats.org/officeDocument/2006/customXml" ds:itemID="{D1B96E21-6171-47AB-A733-00B57954D117}">
   <ds:schemaRefs>
     <ds:schemaRef ds:uri="http://schemas.openxmlformats.org/officeDocument/2006/bibliography"/>
   </ds:schemaRefs>

</xml_diff>